<commit_message>
Update The Plain Contract 1.0.docx
Change Contract to Agreement
Add Signature
Add Date
</commit_message>
<xml_diff>
--- a/The Plain Contract 1.0.docx
+++ b/The Plain Contract 1.0.docx
@@ -14,16 +14,6 @@
     </w:p>
     <w:p>
       <w:pPr>
-        <w:rPr/>
-      </w:pPr>
-      <w:r>
-        <w:rPr>
-          <w:rtl w:val="0"/>
-        </w:rPr>
-      </w:r>
-    </w:p>
-    <w:p>
-      <w:pPr>
         <w:pStyle w:val="Heading2"/>
         <w:spacing w:after="200" w:before="200" w:lineRule="auto"/>
         <w:rPr>
@@ -104,6 +94,32 @@
           <w:rtl w:val="0"/>
         </w:rPr>
         <w:t xml:space="preserve">File &gt; Download as &gt; Microsoft Word</w:t>
+      </w:r>
+    </w:p>
+    <w:p>
+      <w:pPr>
+        <w:spacing w:after="200" w:line="480" w:lineRule="auto"/>
+        <w:rPr>
+          <w:sz w:val="20"/>
+          <w:szCs w:val="20"/>
+        </w:rPr>
+      </w:pPr>
+      <w:hyperlink r:id="rId6">
+        <w:r>
+          <w:rPr>
+            <w:color w:val="1155cc"/>
+            <w:sz w:val="20"/>
+            <w:szCs w:val="20"/>
+            <w:u w:val="single"/>
+            <w:rtl w:val="0"/>
+          </w:rPr>
+          <w:t xml:space="preserve">Contribute on GitHub</w:t>
+        </w:r>
+      </w:hyperlink>
+      <w:r>
+        <w:rPr>
+          <w:rtl w:val="0"/>
+        </w:rPr>
       </w:r>
     </w:p>
     <w:p>
@@ -1476,7 +1492,7 @@
         </w:rPr>
         <w:t xml:space="preserve">By using The Plain Contract, you agree to the </w:t>
       </w:r>
-      <w:hyperlink r:id="rId6">
+      <w:hyperlink r:id="rId7">
         <w:r>
           <w:rPr>
             <w:sz w:val="20"/>
@@ -1612,7 +1628,7 @@
           <w:szCs w:val="20"/>
           <w:rtl w:val="0"/>
         </w:rPr>
-        <w:t xml:space="preserve"> (the “Contractor”). This Agreement is is dated </w:t>
+        <w:t xml:space="preserve"> (the “Contractor”). This Agreement is dated </w:t>
       </w:r>
       <w:r>
         <w:rPr>
@@ -2550,7 +2566,7 @@
           <w:szCs w:val="20"/>
           <w:rtl w:val="0"/>
         </w:rPr>
-        <w:t xml:space="preserve">Each party promises to the other party that it has the authority to enter into and perform all of its obligations under this Contract.</w:t>
+        <w:t xml:space="preserve">Each party promises to the other party that it has the authority to enter into and perform all of its obligations under this Agreement.</w:t>
       </w:r>
     </w:p>
     <w:p>
@@ -2707,7 +2723,7 @@
           <w:szCs w:val="20"/>
           <w:rtl w:val="0"/>
         </w:rPr>
-        <w:t xml:space="preserve">The Contractor’s Deliverables are sold “as is” and the Contractor’s maximum liability is the total sum paid by the Client to the Contractor under this Contract.</w:t>
+        <w:t xml:space="preserve">The Contractor’s Deliverables are sold “as is” and the Contractor’s maximum liability is the total sum paid by the Client to the Contractor under this Agreement.</w:t>
       </w:r>
     </w:p>
     <w:p>
@@ -2801,7 +2817,7 @@
           <w:szCs w:val="20"/>
           <w:rtl w:val="0"/>
         </w:rPr>
-        <w:t xml:space="preserve">The Client agrees to indemnify, save and hold harmless the Contractor from any and all damages, liabilities, costs, losses or expenses arising out of any claim, demand, or action by a third party as a result of the work the Contractor has done under this Contract.</w:t>
+        <w:t xml:space="preserve">The Client agrees to indemnify, save and hold harmless the Contractor from any and all damages, liabilities, costs, losses or expenses arising out of any claim, demand, or action by a third party as a result of the work the Contractor has done under this Agreement.</w:t>
       </w:r>
     </w:p>
     <w:p>
@@ -2919,7 +2935,7 @@
           <w:szCs w:val="20"/>
           <w:rtl w:val="0"/>
         </w:rPr>
-        <w:t xml:space="preserve">govern the rights and obligations of the Client and the Contractor under this Contract, without regard to conflict of law provisions of that state.</w:t>
+        <w:t xml:space="preserve">govern the rights and obligations of the Client and the Contractor under this Agreement, without regard to conflict of law provisions of that state.</w:t>
       </w:r>
     </w:p>
     <w:p>
@@ -2953,7 +2969,7 @@
           <w:szCs w:val="20"/>
           <w:rtl w:val="0"/>
         </w:rPr>
-        <w:t xml:space="preserve"> All notices to either party shall be in writing and delivered by email or registered mail. Notices must be delivered to the party’s address(es) listed at the end of this Contract.</w:t>
+        <w:t xml:space="preserve"> All notices to either party shall be in writing and delivered by email or registered mail. Notices must be delivered to the party’s address(es) listed at the end of this Agreement.</w:t>
       </w:r>
     </w:p>
     <w:p>
@@ -3026,7 +3042,7 @@
           <w:szCs w:val="20"/>
           <w:rtl w:val="0"/>
         </w:rPr>
-        <w:t xml:space="preserve">Entire Contract. </w:t>
+        <w:t xml:space="preserve">Entire Agreement. </w:t>
       </w:r>
       <w:r>
         <w:rPr>
@@ -3036,21 +3052,6 @@
           <w:rtl w:val="0"/>
         </w:rPr>
         <w:t xml:space="preserve">This Agreement supersedes all other Agreements (both written and oral) between the parties.</w:t>
-      </w:r>
-    </w:p>
-    <w:p>
-      <w:pPr>
-        <w:spacing w:after="200" w:lineRule="auto"/>
-        <w:rPr>
-          <w:rFonts w:ascii="Georgia" w:cs="Georgia" w:eastAsia="Georgia" w:hAnsi="Georgia"/>
-          <w:sz w:val="20"/>
-          <w:szCs w:val="20"/>
-        </w:rPr>
-      </w:pPr>
-      <w:r>
-        <w:rPr>
-          <w:rtl w:val="0"/>
-        </w:rPr>
       </w:r>
     </w:p>
     <w:p>
@@ -3920,34 +3921,6 @@
               </w:rPr>
             </w:r>
           </w:p>
-          <w:p>
-            <w:pPr>
-              <w:rPr>
-                <w:rFonts w:ascii="Georgia" w:cs="Georgia" w:eastAsia="Georgia" w:hAnsi="Georgia"/>
-                <w:sz w:val="20"/>
-                <w:szCs w:val="20"/>
-              </w:rPr>
-            </w:pPr>
-            <w:r>
-              <w:rPr>
-                <w:rtl w:val="0"/>
-              </w:rPr>
-            </w:r>
-          </w:p>
-          <w:p>
-            <w:pPr>
-              <w:rPr>
-                <w:rFonts w:ascii="Georgia" w:cs="Georgia" w:eastAsia="Georgia" w:hAnsi="Georgia"/>
-                <w:sz w:val="20"/>
-                <w:szCs w:val="20"/>
-              </w:rPr>
-            </w:pPr>
-            <w:r>
-              <w:rPr>
-                <w:rtl w:val="0"/>
-              </w:rPr>
-            </w:r>
-          </w:p>
         </w:tc>
         <w:tc>
           <w:tcPr>
@@ -4130,28 +4103,384 @@
               </w:rPr>
             </w:r>
           </w:p>
-          <w:p>
-            <w:pPr>
-              <w:rPr>
-                <w:rFonts w:ascii="Georgia" w:cs="Georgia" w:eastAsia="Georgia" w:hAnsi="Georgia"/>
-                <w:sz w:val="20"/>
-                <w:szCs w:val="20"/>
-              </w:rPr>
-            </w:pPr>
-            <w:r>
-              <w:rPr>
-                <w:rtl w:val="0"/>
-              </w:rPr>
-            </w:r>
-          </w:p>
-          <w:p>
-            <w:pPr>
-              <w:rPr>
-                <w:rFonts w:ascii="Georgia" w:cs="Georgia" w:eastAsia="Georgia" w:hAnsi="Georgia"/>
-                <w:sz w:val="20"/>
-                <w:szCs w:val="20"/>
-              </w:rPr>
-            </w:pPr>
+        </w:tc>
+      </w:tr>
+      <w:tr>
+        <w:tc>
+          <w:tcPr>
+            <w:shd w:fill="auto" w:val="clear"/>
+            <w:tcMar>
+              <w:top w:w="40.0" w:type="dxa"/>
+              <w:left w:w="40.0" w:type="dxa"/>
+              <w:bottom w:w="40.0" w:type="dxa"/>
+              <w:right w:w="40.0" w:type="dxa"/>
+            </w:tcMar>
+            <w:vAlign w:val="bottom"/>
+          </w:tcPr>
+          <w:p>
+            <w:pPr>
+              <w:rPr>
+                <w:rFonts w:ascii="Georgia" w:cs="Georgia" w:eastAsia="Georgia" w:hAnsi="Georgia"/>
+                <w:b w:val="1"/>
+                <w:sz w:val="20"/>
+                <w:szCs w:val="20"/>
+              </w:rPr>
+            </w:pPr>
+            <w:r>
+              <w:rPr>
+                <w:rtl w:val="0"/>
+              </w:rPr>
+            </w:r>
+          </w:p>
+          <w:p>
+            <w:pPr>
+              <w:rPr>
+                <w:rFonts w:ascii="Georgia" w:cs="Georgia" w:eastAsia="Georgia" w:hAnsi="Georgia"/>
+                <w:b w:val="1"/>
+                <w:sz w:val="20"/>
+                <w:szCs w:val="20"/>
+              </w:rPr>
+            </w:pPr>
+            <w:r>
+              <w:rPr>
+                <w:rFonts w:ascii="Georgia" w:cs="Georgia" w:eastAsia="Georgia" w:hAnsi="Georgia"/>
+                <w:b w:val="1"/>
+                <w:sz w:val="20"/>
+                <w:szCs w:val="20"/>
+                <w:rtl w:val="0"/>
+              </w:rPr>
+              <w:t xml:space="preserve">Signature:</w:t>
+            </w:r>
+          </w:p>
+          <w:p>
+            <w:pPr>
+              <w:rPr>
+                <w:rFonts w:ascii="Georgia" w:cs="Georgia" w:eastAsia="Georgia" w:hAnsi="Georgia"/>
+                <w:b w:val="1"/>
+                <w:sz w:val="20"/>
+                <w:szCs w:val="20"/>
+              </w:rPr>
+            </w:pPr>
+            <w:r>
+              <w:rPr>
+                <w:rtl w:val="0"/>
+              </w:rPr>
+            </w:r>
+          </w:p>
+          <w:p>
+            <w:pPr>
+              <w:rPr>
+                <w:rFonts w:ascii="Georgia" w:cs="Georgia" w:eastAsia="Georgia" w:hAnsi="Georgia"/>
+                <w:b w:val="1"/>
+                <w:sz w:val="20"/>
+                <w:szCs w:val="20"/>
+              </w:rPr>
+            </w:pPr>
+            <w:r>
+              <w:rPr>
+                <w:rtl w:val="0"/>
+              </w:rPr>
+            </w:r>
+          </w:p>
+          <w:p>
+            <w:pPr>
+              <w:rPr>
+                <w:rFonts w:ascii="Georgia" w:cs="Georgia" w:eastAsia="Georgia" w:hAnsi="Georgia"/>
+                <w:sz w:val="20"/>
+                <w:szCs w:val="20"/>
+              </w:rPr>
+            </w:pPr>
+            <w:r>
+              <w:rPr>
+                <w:rtl w:val="0"/>
+              </w:rPr>
+            </w:r>
+          </w:p>
+          <w:p>
+            <w:pPr>
+              <w:rPr>
+                <w:rFonts w:ascii="Georgia" w:cs="Georgia" w:eastAsia="Georgia" w:hAnsi="Georgia"/>
+                <w:b w:val="1"/>
+                <w:sz w:val="20"/>
+                <w:szCs w:val="20"/>
+              </w:rPr>
+            </w:pPr>
+            <w:r>
+              <w:pict>
+                <v:rect style="width:0.0pt;height:1.5pt" o:hr="t" o:hrstd="t" o:hralign="center" fillcolor="#A0A0A0" stroked="f"/>
+              </w:pict>
+            </w:r>
+            <w:r>
+              <w:rPr>
+                <w:rtl w:val="0"/>
+              </w:rPr>
+            </w:r>
+          </w:p>
+        </w:tc>
+        <w:tc>
+          <w:tcPr>
+            <w:shd w:fill="auto" w:val="clear"/>
+            <w:tcMar>
+              <w:top w:w="40.0" w:type="dxa"/>
+              <w:left w:w="40.0" w:type="dxa"/>
+              <w:bottom w:w="40.0" w:type="dxa"/>
+              <w:right w:w="40.0" w:type="dxa"/>
+            </w:tcMar>
+            <w:vAlign w:val="bottom"/>
+          </w:tcPr>
+          <w:p>
+            <w:pPr>
+              <w:rPr>
+                <w:rFonts w:ascii="Georgia" w:cs="Georgia" w:eastAsia="Georgia" w:hAnsi="Georgia"/>
+                <w:b w:val="1"/>
+                <w:sz w:val="20"/>
+                <w:szCs w:val="20"/>
+              </w:rPr>
+            </w:pPr>
+            <w:r>
+              <w:rPr>
+                <w:rtl w:val="0"/>
+              </w:rPr>
+            </w:r>
+          </w:p>
+          <w:p>
+            <w:pPr>
+              <w:rPr>
+                <w:rFonts w:ascii="Georgia" w:cs="Georgia" w:eastAsia="Georgia" w:hAnsi="Georgia"/>
+                <w:b w:val="1"/>
+                <w:sz w:val="20"/>
+                <w:szCs w:val="20"/>
+              </w:rPr>
+            </w:pPr>
+            <w:r>
+              <w:rPr>
+                <w:rFonts w:ascii="Georgia" w:cs="Georgia" w:eastAsia="Georgia" w:hAnsi="Georgia"/>
+                <w:b w:val="1"/>
+                <w:sz w:val="20"/>
+                <w:szCs w:val="20"/>
+                <w:rtl w:val="0"/>
+              </w:rPr>
+              <w:t xml:space="preserve">Signature:</w:t>
+            </w:r>
+          </w:p>
+          <w:p>
+            <w:pPr>
+              <w:rPr>
+                <w:rFonts w:ascii="Georgia" w:cs="Georgia" w:eastAsia="Georgia" w:hAnsi="Georgia"/>
+                <w:b w:val="1"/>
+                <w:sz w:val="20"/>
+                <w:szCs w:val="20"/>
+              </w:rPr>
+            </w:pPr>
+            <w:r>
+              <w:rPr>
+                <w:rtl w:val="0"/>
+              </w:rPr>
+            </w:r>
+          </w:p>
+          <w:p>
+            <w:pPr>
+              <w:rPr>
+                <w:rFonts w:ascii="Georgia" w:cs="Georgia" w:eastAsia="Georgia" w:hAnsi="Georgia"/>
+                <w:b w:val="1"/>
+                <w:sz w:val="20"/>
+                <w:szCs w:val="20"/>
+              </w:rPr>
+            </w:pPr>
+            <w:r>
+              <w:rPr>
+                <w:rtl w:val="0"/>
+              </w:rPr>
+            </w:r>
+          </w:p>
+          <w:p>
+            <w:pPr>
+              <w:rPr>
+                <w:rFonts w:ascii="Georgia" w:cs="Georgia" w:eastAsia="Georgia" w:hAnsi="Georgia"/>
+                <w:sz w:val="20"/>
+                <w:szCs w:val="20"/>
+              </w:rPr>
+            </w:pPr>
+            <w:r>
+              <w:rPr>
+                <w:rtl w:val="0"/>
+              </w:rPr>
+            </w:r>
+          </w:p>
+          <w:p>
+            <w:pPr>
+              <w:rPr>
+                <w:rFonts w:ascii="Georgia" w:cs="Georgia" w:eastAsia="Georgia" w:hAnsi="Georgia"/>
+                <w:b w:val="1"/>
+                <w:sz w:val="20"/>
+                <w:szCs w:val="20"/>
+              </w:rPr>
+            </w:pPr>
+            <w:r>
+              <w:pict>
+                <v:rect style="width:0.0pt;height:1.5pt" o:hr="t" o:hrstd="t" o:hralign="center" fillcolor="#A0A0A0" stroked="f"/>
+              </w:pict>
+            </w:r>
+            <w:r>
+              <w:rPr>
+                <w:rtl w:val="0"/>
+              </w:rPr>
+            </w:r>
+          </w:p>
+        </w:tc>
+      </w:tr>
+      <w:tr>
+        <w:trPr>
+          <w:trHeight w:val="1020" w:hRule="atLeast"/>
+        </w:trPr>
+        <w:tc>
+          <w:tcPr>
+            <w:shd w:fill="auto" w:val="clear"/>
+            <w:tcMar>
+              <w:top w:w="40.0" w:type="dxa"/>
+              <w:left w:w="40.0" w:type="dxa"/>
+              <w:bottom w:w="40.0" w:type="dxa"/>
+              <w:right w:w="40.0" w:type="dxa"/>
+            </w:tcMar>
+            <w:vAlign w:val="bottom"/>
+          </w:tcPr>
+          <w:p>
+            <w:pPr>
+              <w:rPr>
+                <w:rFonts w:ascii="Georgia" w:cs="Georgia" w:eastAsia="Georgia" w:hAnsi="Georgia"/>
+                <w:b w:val="1"/>
+                <w:sz w:val="20"/>
+                <w:szCs w:val="20"/>
+              </w:rPr>
+            </w:pPr>
+            <w:r>
+              <w:rPr>
+                <w:rtl w:val="0"/>
+              </w:rPr>
+            </w:r>
+          </w:p>
+          <w:p>
+            <w:pPr>
+              <w:rPr>
+                <w:rFonts w:ascii="Georgia" w:cs="Georgia" w:eastAsia="Georgia" w:hAnsi="Georgia"/>
+                <w:sz w:val="20"/>
+                <w:szCs w:val="20"/>
+              </w:rPr>
+            </w:pPr>
+            <w:r>
+              <w:rPr>
+                <w:rFonts w:ascii="Georgia" w:cs="Georgia" w:eastAsia="Georgia" w:hAnsi="Georgia"/>
+                <w:b w:val="1"/>
+                <w:sz w:val="20"/>
+                <w:szCs w:val="20"/>
+                <w:rtl w:val="0"/>
+              </w:rPr>
+              <w:t xml:space="preserve">Date:</w:t>
+            </w:r>
+            <w:r>
+              <w:rPr>
+                <w:rtl w:val="0"/>
+              </w:rPr>
+            </w:r>
+          </w:p>
+          <w:p>
+            <w:pPr>
+              <w:rPr>
+                <w:rFonts w:ascii="Georgia" w:cs="Georgia" w:eastAsia="Georgia" w:hAnsi="Georgia"/>
+                <w:sz w:val="20"/>
+                <w:szCs w:val="20"/>
+              </w:rPr>
+            </w:pPr>
+            <w:r>
+              <w:rPr>
+                <w:rtl w:val="0"/>
+              </w:rPr>
+            </w:r>
+          </w:p>
+          <w:p>
+            <w:pPr>
+              <w:rPr>
+                <w:rFonts w:ascii="Georgia" w:cs="Georgia" w:eastAsia="Georgia" w:hAnsi="Georgia"/>
+                <w:b w:val="1"/>
+                <w:sz w:val="20"/>
+                <w:szCs w:val="20"/>
+              </w:rPr>
+            </w:pPr>
+            <w:r>
+              <w:pict>
+                <v:rect style="width:0.0pt;height:1.5pt" o:hr="t" o:hrstd="t" o:hralign="center" fillcolor="#A0A0A0" stroked="f"/>
+              </w:pict>
+            </w:r>
+            <w:r>
+              <w:rPr>
+                <w:rtl w:val="0"/>
+              </w:rPr>
+            </w:r>
+          </w:p>
+        </w:tc>
+        <w:tc>
+          <w:tcPr>
+            <w:shd w:fill="auto" w:val="clear"/>
+            <w:tcMar>
+              <w:top w:w="40.0" w:type="dxa"/>
+              <w:left w:w="40.0" w:type="dxa"/>
+              <w:bottom w:w="40.0" w:type="dxa"/>
+              <w:right w:w="40.0" w:type="dxa"/>
+            </w:tcMar>
+            <w:vAlign w:val="bottom"/>
+          </w:tcPr>
+          <w:p>
+            <w:pPr>
+              <w:rPr>
+                <w:rFonts w:ascii="Georgia" w:cs="Georgia" w:eastAsia="Georgia" w:hAnsi="Georgia"/>
+                <w:sz w:val="20"/>
+                <w:szCs w:val="20"/>
+              </w:rPr>
+            </w:pPr>
+            <w:r>
+              <w:rPr>
+                <w:rFonts w:ascii="Georgia" w:cs="Georgia" w:eastAsia="Georgia" w:hAnsi="Georgia"/>
+                <w:b w:val="1"/>
+                <w:sz w:val="20"/>
+                <w:szCs w:val="20"/>
+                <w:rtl w:val="0"/>
+              </w:rPr>
+              <w:t xml:space="preserve">Date:</w:t>
+            </w:r>
+            <w:r>
+              <w:rPr>
+                <w:rtl w:val="0"/>
+              </w:rPr>
+            </w:r>
+          </w:p>
+          <w:p>
+            <w:pPr>
+              <w:rPr>
+                <w:rFonts w:ascii="Georgia" w:cs="Georgia" w:eastAsia="Georgia" w:hAnsi="Georgia"/>
+                <w:sz w:val="20"/>
+                <w:szCs w:val="20"/>
+              </w:rPr>
+            </w:pPr>
+            <w:r>
+              <w:rPr>
+                <w:rtl w:val="0"/>
+              </w:rPr>
+            </w:r>
+          </w:p>
+          <w:p>
+            <w:pPr>
+              <w:rPr>
+                <w:rFonts w:ascii="Georgia" w:cs="Georgia" w:eastAsia="Georgia" w:hAnsi="Georgia"/>
+                <w:b w:val="1"/>
+                <w:sz w:val="20"/>
+                <w:szCs w:val="20"/>
+              </w:rPr>
+            </w:pPr>
+            <w:r>
+              <w:pict>
+                <v:rect style="width:0.0pt;height:1.5pt" o:hr="t" o:hrstd="t" o:hralign="center" fillcolor="#A0A0A0" stroked="f"/>
+              </w:pict>
+            </w:r>
             <w:r>
               <w:rPr>
                 <w:rtl w:val="0"/>
@@ -4163,33 +4492,7 @@
     </w:tbl>
     <w:p>
       <w:pPr>
-        <w:rPr>
-          <w:rFonts w:ascii="Georgia" w:cs="Georgia" w:eastAsia="Georgia" w:hAnsi="Georgia"/>
-        </w:rPr>
-      </w:pPr>
-      <w:r>
-        <w:rPr>
-          <w:rtl w:val="0"/>
-        </w:rPr>
-      </w:r>
-    </w:p>
-    <w:p>
-      <w:pPr>
-        <w:rPr>
-          <w:rFonts w:ascii="Georgia" w:cs="Georgia" w:eastAsia="Georgia" w:hAnsi="Georgia"/>
-        </w:rPr>
-      </w:pPr>
-      <w:r>
-        <w:rPr>
-          <w:rtl w:val="0"/>
-        </w:rPr>
-      </w:r>
-    </w:p>
-    <w:p>
-      <w:pPr>
-        <w:rPr>
-          <w:rFonts w:ascii="Georgia" w:cs="Georgia" w:eastAsia="Georgia" w:hAnsi="Georgia"/>
-        </w:rPr>
+        <w:rPr/>
       </w:pPr>
       <w:r>
         <w:rPr>
@@ -4198,9 +4501,10 @@
       </w:r>
     </w:p>
     <w:sectPr>
-      <w:headerReference r:id="rId7" w:type="first"/>
-      <w:footerReference r:id="rId8" w:type="default"/>
-      <w:footerReference r:id="rId9" w:type="first"/>
+      <w:headerReference r:id="rId8" w:type="default"/>
+      <w:headerReference r:id="rId9" w:type="first"/>
+      <w:footerReference r:id="rId10" w:type="default"/>
+      <w:footerReference r:id="rId11" w:type="first"/>
       <w:pgSz w:h="20160" w:w="12240"/>
       <w:pgMar w:bottom="1440" w:top="1440" w:left="863.9999999999999" w:right="863.9999999999999" w:header="720" w:footer="0"/>
       <w:pgNumType w:start="0"/>
@@ -4268,6 +4572,15 @@
               <w:szCs w:val="18"/>
             </w:rPr>
           </w:pPr>
+          <w:r>
+            <w:rPr>
+              <w:color w:val="d9d9d9"/>
+              <w:sz w:val="18"/>
+              <w:szCs w:val="18"/>
+              <w:rtl w:val="0"/>
+            </w:rPr>
+            <w:t xml:space="preserve">Created with </w:t>
+          </w:r>
           <w:hyperlink r:id="rId1">
             <w:r>
               <w:rPr>
@@ -4287,7 +4600,7 @@
               <w:szCs w:val="18"/>
               <w:rtl w:val="0"/>
             </w:rPr>
-            <w:t xml:space="preserve"> is provided under a Creative Commons </w:t>
+            <w:t xml:space="preserve"> under a Creative Commons </w:t>
           </w:r>
           <w:hyperlink r:id="rId2">
             <w:r>
@@ -4298,7 +4611,7 @@
                 <w:u w:val="single"/>
                 <w:rtl w:val="0"/>
               </w:rPr>
-              <w:t xml:space="preserve">CC BY-NC-ND 4.0</w:t>
+              <w:t xml:space="preserve">CC BY-SA 4.0</w:t>
             </w:r>
           </w:hyperlink>
           <w:r>
@@ -4489,6 +4802,21 @@
         </wp:inline>
       </w:drawing>
     </w:r>
+    <w:r>
+      <w:rPr>
+        <w:rtl w:val="0"/>
+      </w:rPr>
+    </w:r>
+  </w:p>
+</w:hdr>
+</file>
+
+<file path=word/header2.xml><?xml version="1.0" encoding="utf-8"?>
+<w:hdr xmlns:mc="http://schemas.openxmlformats.org/markup-compatibility/2006" xmlns:o="urn:schemas-microsoft-com:office:office" xmlns:r="http://schemas.openxmlformats.org/officeDocument/2006/relationships" xmlns:m="http://schemas.openxmlformats.org/officeDocument/2006/math" xmlns:v="urn:schemas-microsoft-com:vml" xmlns:wp="http://schemas.openxmlformats.org/drawingml/2006/wordprocessingDrawing" xmlns:w10="urn:schemas-microsoft-com:office:word" xmlns:w="http://schemas.openxmlformats.org/wordprocessingml/2006/main" xmlns:wne="http://schemas.microsoft.com/office/word/2006/wordml" xmlns:sl="http://schemas.openxmlformats.org/schemaLibrary/2006/main" xmlns:a="http://schemas.openxmlformats.org/drawingml/2006/main" xmlns:pic="http://schemas.openxmlformats.org/drawingml/2006/picture" xmlns:c="http://schemas.openxmlformats.org/drawingml/2006/chart" xmlns:lc="http://schemas.openxmlformats.org/drawingml/2006/lockedCanvas" xmlns:dgm="http://schemas.openxmlformats.org/drawingml/2006/diagram" xmlns:wps="http://schemas.microsoft.com/office/word/2010/wordprocessingShape" xmlns:wpg="http://schemas.microsoft.com/office/word/2010/wordprocessingGroup" xmlns:w14="http://schemas.microsoft.com/office/word/2010/wordml" xmlns:w15="http://schemas.microsoft.com/office/word/2012/wordml">
+  <w:p>
+    <w:pPr>
+      <w:rPr/>
+    </w:pPr>
     <w:r>
       <w:rPr>
         <w:rtl w:val="0"/>

</xml_diff>